<commit_message>
Output to PDF and add/delete row function
</commit_message>
<xml_diff>
--- a/output.docx
+++ b/output.docx
@@ -283,9 +283,14 @@
             </w:tcBorders>
           </w:tcPr>
           <w:p>
-            <w:r>
-              <w:t>Ng, Wai Ming, Rock / 吳偉明 / 88888</w:t>
-            </w:r>
+            <w:pPr>
+              <w:jc w:val="both"/>
+              <w:rPr>
+                <w:sz w:val="24"/>
+                <w:szCs w:val="24"/>
+                <w:lang w:eastAsia="zh-TW"/>
+              </w:rPr>
+            </w:pPr>
           </w:p>
         </w:tc>
         <w:tc>
@@ -322,8 +327,41 @@
             </w:tcBorders>
           </w:tcPr>
           <w:p>
+            <w:pPr>
+              <w:jc w:val="both"/>
+              <w:rPr>
+                <w:b/>
+                <w:sz w:val="28"/>
+                <w:szCs w:val="28"/>
+                <w:lang w:eastAsia="zh-TW"/>
+              </w:rPr>
+            </w:pPr>
             <w:r>
-              <w:t>Tendering Committee</w:t>
+              <w:rPr>
+                <w:b/>
+                <w:sz w:val="28"/>
+                <w:szCs w:val="28"/>
+              </w:rPr>
+              <w:t>T</w:t>
+            </w:r>
+            <w:r>
+              <w:rPr>
+                <w:rFonts w:hint="eastAsia"/>
+                <w:b/>
+                <w:sz w:val="28"/>
+                <w:szCs w:val="28"/>
+                <w:lang w:eastAsia="zh-TW"/>
+              </w:rPr>
+              <w:t>e</w:t>
+            </w:r>
+            <w:r>
+              <w:rPr>
+                <w:b/>
+                <w:sz w:val="28"/>
+                <w:szCs w:val="28"/>
+                <w:lang w:eastAsia="zh-TW"/>
+              </w:rPr>
+              <w:t>ndering Committee</w:t>
             </w:r>
           </w:p>
         </w:tc>
@@ -367,9 +405,14 @@
             </w:tcBorders>
           </w:tcPr>
           <w:p>
-            <w:r>
-              <w:t>AP- Apec Plaza</w:t>
-            </w:r>
+            <w:pPr>
+              <w:jc w:val="both"/>
+              <w:rPr>
+                <w:b/>
+                <w:sz w:val="24"/>
+                <w:szCs w:val="24"/>
+              </w:rPr>
+            </w:pPr>
           </w:p>
         </w:tc>
       </w:tr>
@@ -412,9 +455,14 @@
             </w:tcBorders>
           </w:tcPr>
           <w:p>
-            <w:r>
-              <w:t>電機控制系統問題扶手鬆動滑輪/滑道磨損安全營示系統失靈：運行並確認問題維修過程需要專業技術人員進行,確保電梯/扶手電梯安全可靠運行</w:t>
-            </w:r>
+            <w:pPr>
+              <w:jc w:val="both"/>
+              <w:rPr>
+                <w:sz w:val="24"/>
+                <w:szCs w:val="24"/>
+                <w:lang w:eastAsia="zh-TW"/>
+              </w:rPr>
+            </w:pPr>
           </w:p>
         </w:tc>
       </w:tr>
@@ -457,10 +505,78 @@
             </w:tcBorders>
           </w:tcPr>
           <w:p>
+            <w:pPr>
+              <w:jc w:val="both"/>
+              <w:rPr>
+                <w:sz w:val="24"/>
+                <w:szCs w:val="24"/>
+              </w:rPr>
+            </w:pPr>
+          </w:p>
+        </w:tc>
+      </w:tr>
+      <w:tr>
+        <w:tc>
+          <w:tcPr>
+            <w:tcW w:type="dxa" w:w="2558"/>
+          </w:tcPr>
+          <w:p>
+            <w:pPr>
+              <w:jc w:val="both"/>
+            </w:pPr>
             <w:r>
-              <w:t>SHKP1234-001</w:t>
+              <w:rPr>
+                <w:b/>
+                <w:sz w:val="28"/>
+              </w:rPr>
+              <w:t>p</w:t>
             </w:r>
           </w:p>
+        </w:tc>
+        <w:tc>
+          <w:tcPr>
+            <w:tcW w:type="dxa" w:w="3112"/>
+          </w:tcPr>
+          <w:p>
+            <w:pPr>
+              <w:jc w:val="both"/>
+            </w:pPr>
+            <w:r>
+              <w:t>p</w:t>
+            </w:r>
+          </w:p>
+        </w:tc>
+        <w:tc>
+          <w:tcPr>
+            <w:tcW w:type="dxa" w:w="704"/>
+          </w:tcPr>
+          <w:p>
+            <w:pPr>
+              <w:jc w:val="both"/>
+            </w:pPr>
+            <w:r>
+              <w:t>p</w:t>
+            </w:r>
+          </w:p>
+        </w:tc>
+        <w:tc>
+          <w:tcPr>
+            <w:tcW w:type="dxa" w:w="3779"/>
+          </w:tcPr>
+          <w:p>
+            <w:pPr>
+              <w:jc w:val="both"/>
+            </w:pPr>
+            <w:r>
+              <w:t>p</w:t>
+            </w:r>
+          </w:p>
+        </w:tc>
+        <w:tc>
+          <w:tcPr>
+            <w:tcW w:type="dxa" w:w="6"/>
+          </w:tcPr>
+          <w:p/>
         </w:tc>
       </w:tr>
     </w:tbl>

</xml_diff>

<commit_message>
Working signature output, add/delete row
</commit_message>
<xml_diff>
--- a/output.docx
+++ b/output.docx
@@ -515,70 +515,6 @@
           </w:p>
         </w:tc>
       </w:tr>
-      <w:tr>
-        <w:tc>
-          <w:tcPr>
-            <w:tcW w:type="dxa" w:w="2558"/>
-          </w:tcPr>
-          <w:p>
-            <w:pPr>
-              <w:jc w:val="both"/>
-            </w:pPr>
-            <w:r>
-              <w:rPr>
-                <w:b/>
-                <w:sz w:val="28"/>
-              </w:rPr>
-              <w:t>p</w:t>
-            </w:r>
-          </w:p>
-        </w:tc>
-        <w:tc>
-          <w:tcPr>
-            <w:tcW w:type="dxa" w:w="3112"/>
-          </w:tcPr>
-          <w:p>
-            <w:pPr>
-              <w:jc w:val="both"/>
-            </w:pPr>
-            <w:r>
-              <w:t>p</w:t>
-            </w:r>
-          </w:p>
-        </w:tc>
-        <w:tc>
-          <w:tcPr>
-            <w:tcW w:type="dxa" w:w="704"/>
-          </w:tcPr>
-          <w:p>
-            <w:pPr>
-              <w:jc w:val="both"/>
-            </w:pPr>
-            <w:r>
-              <w:t>p</w:t>
-            </w:r>
-          </w:p>
-        </w:tc>
-        <w:tc>
-          <w:tcPr>
-            <w:tcW w:type="dxa" w:w="3779"/>
-          </w:tcPr>
-          <w:p>
-            <w:pPr>
-              <w:jc w:val="both"/>
-            </w:pPr>
-            <w:r>
-              <w:t>p</w:t>
-            </w:r>
-          </w:p>
-        </w:tc>
-        <w:tc>
-          <w:tcPr>
-            <w:tcW w:type="dxa" w:w="6"/>
-          </w:tcPr>
-          <w:p/>
-        </w:tc>
-      </w:tr>
     </w:tbl>
     <w:p>
       <w:pPr>
@@ -998,6 +934,7 @@
           <w:gridAfter w:val="1"/>
           <w:wAfter w:w="163" w:type="dxa"/>
           <w:trHeight w:hRule="exact" w:val="227"/>
+          <w:trHeight w:val="612" w:hRule="exact"/>
         </w:trPr>
         <w:tc>
           <w:tcPr>
@@ -1026,14 +963,41 @@
             </w:tcBorders>
           </w:tcPr>
           <w:p>
-            <w:pPr>
-              <w:ind w:right="220"/>
-              <w:jc w:val="right"/>
-              <w:rPr>
-                <w:sz w:val="18"/>
-                <w:szCs w:val="18"/>
-              </w:rPr>
-            </w:pPr>
+            <w:r/>
+            <w:r>
+              <w:drawing>
+                <wp:inline xmlns:a="http://schemas.openxmlformats.org/drawingml/2006/main" xmlns:pic="http://schemas.openxmlformats.org/drawingml/2006/picture">
+                  <wp:extent cx="767080" cy="383540"/>
+                  <wp:docPr id="2061739315" name="Picture 2061739315"/>
+                  <wp:cNvGraphicFramePr>
+                    <a:graphicFrameLocks noChangeAspect="1"/>
+                  </wp:cNvGraphicFramePr>
+                  <a:graphic>
+                    <a:graphicData uri="http://schemas.openxmlformats.org/drawingml/2006/picture">
+                      <pic:pic>
+                        <pic:nvPicPr>
+                          <pic:cNvPr id="0" name="resized_signature.png"/>
+                          <pic:cNvPicPr/>
+                        </pic:nvPicPr>
+                        <pic:blipFill>
+                          <a:blip r:embed="rId7"/>
+                          <a:stretch>
+                            <a:fillRect/>
+                          </a:stretch>
+                        </pic:blipFill>
+                        <pic:spPr>
+                          <a:xfrm>
+                            <a:off x="0" y="0"/>
+                            <a:ext cx="767080" cy="383540"/>
+                          </a:xfrm>
+                          <a:prstGeom prst="rect"/>
+                        </pic:spPr>
+                      </pic:pic>
+                    </a:graphicData>
+                  </a:graphic>
+                </wp:inline>
+              </w:drawing>
+            </w:r>
           </w:p>
         </w:tc>
         <w:tc>

</xml_diff>